<commit_message>
Termina las descripciones de CU y mejora diagramas
</commit_message>
<xml_diff>
--- a/Descripciones de CU/Rentar vehículo.docx
+++ b/Descripciones de CU/Rentar vehículo.docx
@@ -321,7 +321,7 @@
                 <w:noProof/>
                 <w:sz w:val="21"/>
               </w:rPr>
-              <w:t>25/11/2016 10:41 p. m.</w:t>
+              <w:t>26/11/2016 01:05 a. m.</w:t>
             </w:r>
             <w:r>
               <w:rPr>
@@ -500,7 +500,21 @@
                 <w:rFonts w:ascii="Segoe UI" w:eastAsia="Yu Mincho" w:hAnsi="Segoe UI" w:cs="Times New Roman"/>
                 <w:sz w:val="21"/>
               </w:rPr>
-              <w:t>PRE01-Tener usuarios registrados</w:t>
+              <w:t xml:space="preserve">PRE01-Tener </w:t>
+            </w:r>
+            <w:r>
+              <w:rPr>
+                <w:rFonts w:ascii="Segoe UI" w:eastAsia="Yu Mincho" w:hAnsi="Segoe UI" w:cs="Times New Roman"/>
+                <w:sz w:val="21"/>
+              </w:rPr>
+              <w:t>clientes</w:t>
+            </w:r>
+            <w:r>
+              <w:rPr>
+                <w:rFonts w:ascii="Segoe UI" w:eastAsia="Yu Mincho" w:hAnsi="Segoe UI" w:cs="Times New Roman"/>
+                <w:sz w:val="21"/>
+              </w:rPr>
+              <w:t xml:space="preserve"> registrados</w:t>
             </w:r>
           </w:p>
           <w:p>
@@ -624,7 +638,19 @@
               <w:rPr>
                 <w:rFonts w:ascii="Segoe UI" w:eastAsia="Yu Mincho" w:hAnsi="Segoe UI" w:cs="Times New Roman"/>
               </w:rPr>
-              <w:t>2a.- El sistema le despliega al usuario un formulario en el cuál debe seleccionar el tipo de vehículo que quiere, y qué condiciones debe cumplir.</w:t>
+              <w:t xml:space="preserve">2a.- El sistema le despliega al </w:t>
+            </w:r>
+            <w:r>
+              <w:rPr>
+                <w:rFonts w:ascii="Segoe UI" w:eastAsia="Yu Mincho" w:hAnsi="Segoe UI" w:cs="Times New Roman"/>
+              </w:rPr>
+              <w:t>cliente</w:t>
+            </w:r>
+            <w:r>
+              <w:rPr>
+                <w:rFonts w:ascii="Segoe UI" w:eastAsia="Yu Mincho" w:hAnsi="Segoe UI" w:cs="Times New Roman"/>
+              </w:rPr>
+              <w:t xml:space="preserve"> un formulario en el cuál debe seleccionar el tipo de vehículo que quiere, y qué condiciones debe cumplir.</w:t>
             </w:r>
           </w:p>
           <w:p>
@@ -656,7 +682,19 @@
               <w:rPr>
                 <w:rFonts w:ascii="Segoe UI" w:eastAsia="Yu Mincho" w:hAnsi="Segoe UI" w:cs="Times New Roman"/>
               </w:rPr>
-              <w:t>4a.- El sistema habilita para el usuario, la posibilidad de concretar su renta.</w:t>
+              <w:t xml:space="preserve">4a.- El sistema habilita para el </w:t>
+            </w:r>
+            <w:r>
+              <w:rPr>
+                <w:rFonts w:ascii="Segoe UI" w:eastAsia="Yu Mincho" w:hAnsi="Segoe UI" w:cs="Times New Roman"/>
+              </w:rPr>
+              <w:t>cliente</w:t>
+            </w:r>
+            <w:r>
+              <w:rPr>
+                <w:rFonts w:ascii="Segoe UI" w:eastAsia="Yu Mincho" w:hAnsi="Segoe UI" w:cs="Times New Roman"/>
+              </w:rPr>
+              <w:t>, la posibilidad de concretar su renta.</w:t>
             </w:r>
           </w:p>
           <w:p>
@@ -688,7 +726,19 @@
               <w:rPr>
                 <w:rFonts w:ascii="Segoe UI" w:eastAsia="Yu Mincho" w:hAnsi="Segoe UI" w:cs="Times New Roman"/>
               </w:rPr>
-              <w:t>6a.- El sistema despliega un cuadro de diálogo preguntándole al usuario si está seguro de realizar la renta del vehículo</w:t>
+              <w:t xml:space="preserve">6a.- El sistema despliega un cuadro de diálogo preguntándole al </w:t>
+            </w:r>
+            <w:r>
+              <w:rPr>
+                <w:rFonts w:ascii="Segoe UI" w:eastAsia="Yu Mincho" w:hAnsi="Segoe UI" w:cs="Times New Roman"/>
+              </w:rPr>
+              <w:t>cliente</w:t>
+            </w:r>
+            <w:r>
+              <w:rPr>
+                <w:rFonts w:ascii="Segoe UI" w:eastAsia="Yu Mincho" w:hAnsi="Segoe UI" w:cs="Times New Roman"/>
+              </w:rPr>
+              <w:t xml:space="preserve"> si está seguro de realizar la renta del vehículo</w:t>
             </w:r>
           </w:p>
           <w:p>
@@ -721,7 +771,19 @@
               <w:rPr>
                 <w:rFonts w:ascii="Segoe UI" w:eastAsia="Yu Mincho" w:hAnsi="Segoe UI" w:cs="Times New Roman"/>
               </w:rPr>
-              <w:t>8a.- El sistema procesa su solicitud y envía al usuario al área de pago de la renta del vehículo.</w:t>
+              <w:t xml:space="preserve">8a.- El sistema procesa su solicitud y envía al </w:t>
+            </w:r>
+            <w:r>
+              <w:rPr>
+                <w:rFonts w:ascii="Segoe UI" w:eastAsia="Yu Mincho" w:hAnsi="Segoe UI" w:cs="Times New Roman"/>
+              </w:rPr>
+              <w:t>cliente</w:t>
+            </w:r>
+            <w:r>
+              <w:rPr>
+                <w:rFonts w:ascii="Segoe UI" w:eastAsia="Yu Mincho" w:hAnsi="Segoe UI" w:cs="Times New Roman"/>
+              </w:rPr>
+              <w:t xml:space="preserve"> al área de pago de la renta del vehículo.</w:t>
             </w:r>
           </w:p>
           <w:p>
@@ -783,7 +845,7 @@
                 <w:b/>
                 <w:sz w:val="21"/>
               </w:rPr>
-              <w:t>Tiempo de préstamo irreal</w:t>
+              <w:t>Tiempo de renta irreal</w:t>
             </w:r>
           </w:p>
           <w:p>
@@ -823,7 +885,7 @@
               <w:rPr>
                 <w:rFonts w:ascii="Segoe UI" w:eastAsia="Yu Mincho" w:hAnsi="Segoe UI" w:cs="Times New Roman"/>
               </w:rPr>
-              <w:t>El sistema no habilita al usuario la posibilidad de realizar la petición.</w:t>
+              <w:t>El sistema no habilita al cliente la posibilidad de realizar la petición.</w:t>
             </w:r>
           </w:p>
           <w:p>
@@ -867,14 +929,21 @@
                 <w:rFonts w:ascii="Segoe UI" w:eastAsia="Yu Mincho" w:hAnsi="Segoe UI" w:cs="Times New Roman"/>
                 <w:b/>
               </w:rPr>
-              <w:t>El u</w:t>
+              <w:t xml:space="preserve">El </w:t>
             </w:r>
             <w:r>
               <w:rPr>
                 <w:rFonts w:ascii="Segoe UI" w:eastAsia="Yu Mincho" w:hAnsi="Segoe UI" w:cs="Times New Roman"/>
                 <w:b/>
               </w:rPr>
-              <w:t xml:space="preserve">suario </w:t>
+              <w:t>cliente</w:t>
+            </w:r>
+            <w:r>
+              <w:rPr>
+                <w:rFonts w:ascii="Segoe UI" w:eastAsia="Yu Mincho" w:hAnsi="Segoe UI" w:cs="Times New Roman"/>
+                <w:b/>
+              </w:rPr>
+              <w:t xml:space="preserve"> </w:t>
             </w:r>
             <w:r>
               <w:rPr>
@@ -910,7 +979,19 @@
               <w:rPr>
                 <w:rFonts w:ascii="Segoe UI" w:eastAsia="Yu Mincho" w:hAnsi="Segoe UI" w:cs="Times New Roman"/>
               </w:rPr>
-              <w:t xml:space="preserve">8c.- El sistema regresa al usuario al formulario tal cual estaba. </w:t>
+              <w:t xml:space="preserve">8c.- El sistema regresa al </w:t>
+            </w:r>
+            <w:r>
+              <w:rPr>
+                <w:rFonts w:ascii="Segoe UI" w:eastAsia="Yu Mincho" w:hAnsi="Segoe UI" w:cs="Times New Roman"/>
+              </w:rPr>
+              <w:t>cliente</w:t>
+            </w:r>
+            <w:r>
+              <w:rPr>
+                <w:rFonts w:ascii="Segoe UI" w:eastAsia="Yu Mincho" w:hAnsi="Segoe UI" w:cs="Times New Roman"/>
+              </w:rPr>
+              <w:t xml:space="preserve"> al formulario tal cual estaba. </w:t>
             </w:r>
           </w:p>
           <w:p>
@@ -1014,7 +1095,19 @@
               <w:rPr>
                 <w:rFonts w:ascii="Segoe UI" w:eastAsia="Yu Mincho" w:hAnsi="Segoe UI" w:cs="Times New Roman"/>
               </w:rPr>
-              <w:t>procesar la solicitud en el servidor y le indica al usuario que no ha sido posible realizar la solicitud</w:t>
+              <w:t xml:space="preserve">procesar la solicitud en el servidor y le indica al </w:t>
+            </w:r>
+            <w:r>
+              <w:rPr>
+                <w:rFonts w:ascii="Segoe UI" w:eastAsia="Yu Mincho" w:hAnsi="Segoe UI" w:cs="Times New Roman"/>
+              </w:rPr>
+              <w:t>cliente</w:t>
+            </w:r>
+            <w:r>
+              <w:rPr>
+                <w:rFonts w:ascii="Segoe UI" w:eastAsia="Yu Mincho" w:hAnsi="Segoe UI" w:cs="Times New Roman"/>
+              </w:rPr>
+              <w:t xml:space="preserve"> que no ha sido posible realizar la solicitud</w:t>
             </w:r>
           </w:p>
           <w:p>
@@ -1067,7 +1160,19 @@
               <w:rPr>
                 <w:rFonts w:ascii="Segoe UI" w:eastAsia="Yu Mincho" w:hAnsi="Segoe UI" w:cs="Times New Roman"/>
               </w:rPr>
-              <w:t>10d.- El sistema regresa al usuario a la página inicial del sistema.</w:t>
+              <w:t xml:space="preserve">10d.- El sistema regresa al </w:t>
+            </w:r>
+            <w:r>
+              <w:rPr>
+                <w:rFonts w:ascii="Segoe UI" w:eastAsia="Yu Mincho" w:hAnsi="Segoe UI" w:cs="Times New Roman"/>
+              </w:rPr>
+              <w:t>cliente</w:t>
+            </w:r>
+            <w:r>
+              <w:rPr>
+                <w:rFonts w:ascii="Segoe UI" w:eastAsia="Yu Mincho" w:hAnsi="Segoe UI" w:cs="Times New Roman"/>
+              </w:rPr>
+              <w:t xml:space="preserve"> a la página inicial del sistema.</w:t>
             </w:r>
           </w:p>
         </w:tc>
@@ -1174,155 +1279,57 @@
               </w:rPr>
               <w:t>POST04-Realizar pago</w:t>
             </w:r>
+          </w:p>
+        </w:tc>
+      </w:tr>
+      <w:tr>
+        <w:tc>
+          <w:tcPr>
+            <w:cnfStyle w:val="001000000000" w:firstRow="0" w:lastRow="0" w:firstColumn="1" w:lastColumn="0" w:oddVBand="0" w:evenVBand="0" w:oddHBand="0" w:evenHBand="0" w:firstRowFirstColumn="0" w:firstRowLastColumn="0" w:lastRowFirstColumn="0" w:lastRowLastColumn="0"/>
+            <w:tcW w:w="3261" w:type="dxa"/>
+          </w:tcPr>
+          <w:p>
+            <w:pPr>
+              <w:rPr>
+                <w:rFonts w:ascii="Segoe UI" w:eastAsia="Yu Mincho" w:hAnsi="Segoe UI" w:cs="Times New Roman"/>
+                <w:i/>
+                <w:sz w:val="24"/>
+              </w:rPr>
+            </w:pPr>
+            <w:r>
+              <w:rPr>
+                <w:rFonts w:ascii="Segoe UI" w:eastAsia="Yu Mincho" w:hAnsi="Segoe UI" w:cs="Times New Roman"/>
+                <w:i/>
+                <w:sz w:val="24"/>
+              </w:rPr>
+              <w:t>Prioridad</w:t>
+            </w:r>
+          </w:p>
+        </w:tc>
+        <w:tc>
+          <w:tcPr>
+            <w:tcW w:w="5567" w:type="dxa"/>
+          </w:tcPr>
+          <w:p>
+            <w:pPr>
+              <w:jc w:val="both"/>
+              <w:outlineLvl w:val="0"/>
+              <w:cnfStyle w:val="000000000000" w:firstRow="0" w:lastRow="0" w:firstColumn="0" w:lastColumn="0" w:oddVBand="0" w:evenVBand="0" w:oddHBand="0" w:evenHBand="0" w:firstRowFirstColumn="0" w:firstRowLastColumn="0" w:lastRowFirstColumn="0" w:lastRowLastColumn="0"/>
+              <w:rPr>
+                <w:rFonts w:ascii="Segoe UI" w:eastAsia="Yu Mincho" w:hAnsi="Segoe UI" w:cs="Times New Roman"/>
+                <w:sz w:val="21"/>
+                <w:u w:val="single"/>
+              </w:rPr>
+            </w:pPr>
+            <w:r>
+              <w:rPr>
+                <w:rFonts w:ascii="Segoe UI" w:eastAsia="Yu Mincho" w:hAnsi="Segoe UI" w:cs="Times New Roman"/>
+                <w:sz w:val="21"/>
+              </w:rPr>
+              <w:t>Indispensable</w:t>
+            </w:r>
             <w:bookmarkStart w:id="0" w:name="_GoBack"/>
             <w:bookmarkEnd w:id="0"/>
-          </w:p>
-        </w:tc>
-      </w:tr>
-      <w:tr>
-        <w:tc>
-          <w:tcPr>
-            <w:cnfStyle w:val="001000000000" w:firstRow="0" w:lastRow="0" w:firstColumn="1" w:lastColumn="0" w:oddVBand="0" w:evenVBand="0" w:oddHBand="0" w:evenHBand="0" w:firstRowFirstColumn="0" w:firstRowLastColumn="0" w:lastRowFirstColumn="0" w:lastRowLastColumn="0"/>
-            <w:tcW w:w="3261" w:type="dxa"/>
-          </w:tcPr>
-          <w:p>
-            <w:pPr>
-              <w:rPr>
-                <w:rFonts w:ascii="Segoe UI" w:eastAsia="Yu Mincho" w:hAnsi="Segoe UI" w:cs="Times New Roman"/>
-                <w:i/>
-                <w:sz w:val="24"/>
-              </w:rPr>
-            </w:pPr>
-            <w:r>
-              <w:rPr>
-                <w:rFonts w:ascii="Segoe UI" w:eastAsia="Yu Mincho" w:hAnsi="Segoe UI" w:cs="Times New Roman"/>
-                <w:i/>
-                <w:sz w:val="24"/>
-              </w:rPr>
-              <w:t>Entrada:</w:t>
-            </w:r>
-          </w:p>
-        </w:tc>
-        <w:tc>
-          <w:tcPr>
-            <w:tcW w:w="5567" w:type="dxa"/>
-          </w:tcPr>
-          <w:p>
-            <w:pPr>
-              <w:jc w:val="both"/>
-              <w:outlineLvl w:val="0"/>
-              <w:cnfStyle w:val="000000000000" w:firstRow="0" w:lastRow="0" w:firstColumn="0" w:lastColumn="0" w:oddVBand="0" w:evenVBand="0" w:oddHBand="0" w:evenHBand="0" w:firstRowFirstColumn="0" w:firstRowLastColumn="0" w:lastRowFirstColumn="0" w:lastRowLastColumn="0"/>
-              <w:rPr>
-                <w:rFonts w:ascii="Segoe UI" w:eastAsia="Yu Mincho" w:hAnsi="Segoe UI" w:cs="Times New Roman"/>
-                <w:sz w:val="21"/>
-              </w:rPr>
-            </w:pPr>
-            <w:r>
-              <w:rPr>
-                <w:rFonts w:ascii="Segoe UI" w:eastAsia="Yu Mincho" w:hAnsi="Segoe UI" w:cs="Times New Roman"/>
-                <w:sz w:val="21"/>
-              </w:rPr>
-              <w:t>Nombre de usuario y contraseña</w:t>
-            </w:r>
-          </w:p>
-        </w:tc>
-      </w:tr>
-      <w:tr>
-        <w:trPr>
-          <w:cnfStyle w:val="000000100000" w:firstRow="0" w:lastRow="0" w:firstColumn="0" w:lastColumn="0" w:oddVBand="0" w:evenVBand="0" w:oddHBand="1" w:evenHBand="0" w:firstRowFirstColumn="0" w:firstRowLastColumn="0" w:lastRowFirstColumn="0" w:lastRowLastColumn="0"/>
-        </w:trPr>
-        <w:tc>
-          <w:tcPr>
-            <w:cnfStyle w:val="001000000000" w:firstRow="0" w:lastRow="0" w:firstColumn="1" w:lastColumn="0" w:oddVBand="0" w:evenVBand="0" w:oddHBand="0" w:evenHBand="0" w:firstRowFirstColumn="0" w:firstRowLastColumn="0" w:lastRowFirstColumn="0" w:lastRowLastColumn="0"/>
-            <w:tcW w:w="3261" w:type="dxa"/>
-          </w:tcPr>
-          <w:p>
-            <w:pPr>
-              <w:rPr>
-                <w:rFonts w:ascii="Segoe UI" w:eastAsia="Yu Mincho" w:hAnsi="Segoe UI" w:cs="Times New Roman"/>
-                <w:i/>
-                <w:sz w:val="24"/>
-              </w:rPr>
-            </w:pPr>
-            <w:r>
-              <w:rPr>
-                <w:rFonts w:ascii="Segoe UI" w:eastAsia="Yu Mincho" w:hAnsi="Segoe UI" w:cs="Times New Roman"/>
-                <w:i/>
-                <w:sz w:val="24"/>
-              </w:rPr>
-              <w:t>Salida:</w:t>
-            </w:r>
-          </w:p>
-        </w:tc>
-        <w:tc>
-          <w:tcPr>
-            <w:tcW w:w="5567" w:type="dxa"/>
-          </w:tcPr>
-          <w:p>
-            <w:pPr>
-              <w:jc w:val="both"/>
-              <w:outlineLvl w:val="0"/>
-              <w:cnfStyle w:val="000000100000" w:firstRow="0" w:lastRow="0" w:firstColumn="0" w:lastColumn="0" w:oddVBand="0" w:evenVBand="0" w:oddHBand="1" w:evenHBand="0" w:firstRowFirstColumn="0" w:firstRowLastColumn="0" w:lastRowFirstColumn="0" w:lastRowLastColumn="0"/>
-              <w:rPr>
-                <w:rFonts w:ascii="Segoe UI" w:eastAsia="Yu Mincho" w:hAnsi="Segoe UI" w:cs="Times New Roman"/>
-                <w:sz w:val="21"/>
-              </w:rPr>
-            </w:pPr>
-            <w:r>
-              <w:rPr>
-                <w:rFonts w:ascii="Segoe UI" w:eastAsia="Yu Mincho" w:hAnsi="Segoe UI" w:cs="Times New Roman"/>
-                <w:sz w:val="21"/>
-              </w:rPr>
-              <w:t>Mensajes de error</w:t>
-            </w:r>
-          </w:p>
-        </w:tc>
-      </w:tr>
-      <w:tr>
-        <w:tc>
-          <w:tcPr>
-            <w:cnfStyle w:val="001000000000" w:firstRow="0" w:lastRow="0" w:firstColumn="1" w:lastColumn="0" w:oddVBand="0" w:evenVBand="0" w:oddHBand="0" w:evenHBand="0" w:firstRowFirstColumn="0" w:firstRowLastColumn="0" w:lastRowFirstColumn="0" w:lastRowLastColumn="0"/>
-            <w:tcW w:w="3261" w:type="dxa"/>
-          </w:tcPr>
-          <w:p>
-            <w:pPr>
-              <w:rPr>
-                <w:rFonts w:ascii="Segoe UI" w:eastAsia="Yu Mincho" w:hAnsi="Segoe UI" w:cs="Times New Roman"/>
-                <w:i/>
-                <w:sz w:val="24"/>
-              </w:rPr>
-            </w:pPr>
-            <w:r>
-              <w:rPr>
-                <w:rFonts w:ascii="Segoe UI" w:eastAsia="Yu Mincho" w:hAnsi="Segoe UI" w:cs="Times New Roman"/>
-                <w:i/>
-                <w:sz w:val="24"/>
-              </w:rPr>
-              <w:t>Prioridad</w:t>
-            </w:r>
-          </w:p>
-        </w:tc>
-        <w:tc>
-          <w:tcPr>
-            <w:tcW w:w="5567" w:type="dxa"/>
-          </w:tcPr>
-          <w:p>
-            <w:pPr>
-              <w:jc w:val="both"/>
-              <w:outlineLvl w:val="0"/>
-              <w:cnfStyle w:val="000000000000" w:firstRow="0" w:lastRow="0" w:firstColumn="0" w:lastColumn="0" w:oddVBand="0" w:evenVBand="0" w:oddHBand="0" w:evenHBand="0" w:firstRowFirstColumn="0" w:firstRowLastColumn="0" w:lastRowFirstColumn="0" w:lastRowLastColumn="0"/>
-              <w:rPr>
-                <w:rFonts w:ascii="Segoe UI" w:eastAsia="Yu Mincho" w:hAnsi="Segoe UI" w:cs="Times New Roman"/>
-                <w:sz w:val="21"/>
-              </w:rPr>
-            </w:pPr>
-            <w:r>
-              <w:rPr>
-                <w:rFonts w:ascii="Segoe UI" w:eastAsia="Yu Mincho" w:hAnsi="Segoe UI" w:cs="Times New Roman"/>
-                <w:sz w:val="21"/>
-              </w:rPr>
-              <w:t>Indispensable</w:t>
-            </w:r>
           </w:p>
         </w:tc>
       </w:tr>
@@ -1461,6 +1468,7 @@
     <w:lsdException w:name="HTML Sample" w:semiHidden="1" w:unhideWhenUsed="1"/>
     <w:lsdException w:name="HTML Typewriter" w:semiHidden="1" w:unhideWhenUsed="1"/>
     <w:lsdException w:name="HTML Variable" w:semiHidden="1" w:unhideWhenUsed="1"/>
+    <w:lsdException w:name="Normal Table" w:semiHidden="1" w:unhideWhenUsed="1"/>
     <w:lsdException w:name="annotation subject" w:semiHidden="1" w:unhideWhenUsed="1"/>
     <w:lsdException w:name="No List" w:semiHidden="1" w:unhideWhenUsed="1"/>
     <w:lsdException w:name="Outline List 1" w:semiHidden="1" w:unhideWhenUsed="1"/>
@@ -1505,6 +1513,7 @@
     <w:lsdException w:name="Table Professional" w:semiHidden="1" w:unhideWhenUsed="1"/>
     <w:lsdException w:name="Table Subtle 1" w:semiHidden="1" w:unhideWhenUsed="1"/>
     <w:lsdException w:name="Table Subtle 2" w:semiHidden="1" w:unhideWhenUsed="1"/>
+    <w:lsdException w:name="Table Web 1" w:semiHidden="1" w:unhideWhenUsed="1"/>
     <w:lsdException w:name="Table Web 2" w:semiHidden="1" w:unhideWhenUsed="1"/>
     <w:lsdException w:name="Table Web 3" w:semiHidden="1" w:unhideWhenUsed="1"/>
     <w:lsdException w:name="Balloon Text" w:semiHidden="1" w:unhideWhenUsed="1"/>

</xml_diff>